<commit_message>
even more bug fixes
</commit_message>
<xml_diff>
--- a/assets/templates/double.docx
+++ b/assets/templates/double.docx
@@ -137,13 +137,13 @@
         <w:rPr>
           <w:rFonts w:ascii="Times New Roman" w:hAnsi="Times New Roman" w:cs="Times New Roman"/>
         </w:rPr>
-        <w:t>I, [HOST1_NAME]</w:t>
-      </w:r>
-      <w:r>
-        <w:rPr>
-          <w:rFonts w:ascii="Times New Roman" w:hAnsi="Times New Roman" w:cs="Times New Roman"/>
-        </w:rPr>
-        <w:t>, [HOST2_NAME]</w:t>
+        <w:t>I, [HOST1_NAME</w:t>
+      </w:r>
+      <w:r>
+        <w:rPr>
+          <w:rFonts w:ascii="Times New Roman" w:hAnsi="Times New Roman" w:cs="Times New Roman"/>
+        </w:rPr>
+        <w:t>]</w:t>
       </w:r>
       <w:r>
         <w:rPr>
@@ -367,662 +367,212 @@
       <w:pPr>
         <w:rPr>
           <w:rFonts w:ascii="Times New Roman" w:hAnsi="Times New Roman" w:cs="Times New Roman"/>
+        </w:rPr>
+      </w:pPr>
+      <w:r>
+        <w:rPr>
+          <w:rFonts w:ascii="Times New Roman" w:hAnsi="Times New Roman" w:cs="Times New Roman"/>
+        </w:rPr>
+        <w:t>And I make this solemn declaration conscientiously believing it to be true and knowing that it is of the same force and effect as it was made under oath.</w:t>
+      </w:r>
+    </w:p>
+    <w:p>
+      <w:pPr>
+        <w:rPr>
+          <w:rFonts w:ascii="Times New Roman" w:hAnsi="Times New Roman" w:cs="Times New Roman"/>
+        </w:rPr>
+      </w:pPr>
+    </w:p>
+    <w:p>
+      <w:pPr>
+        <w:rPr>
+          <w:rFonts w:ascii="Times New Roman" w:hAnsi="Times New Roman" w:cs="Times New Roman"/>
+        </w:rPr>
+      </w:pPr>
+    </w:p>
+    <w:p>
+      <w:pPr>
+        <w:rPr>
+          <w:rFonts w:ascii="Times New Roman" w:hAnsi="Times New Roman" w:cs="Times New Roman"/>
+        </w:rPr>
+      </w:pPr>
+    </w:p>
+    <w:p>
+      <w:pPr>
+        <w:rPr>
+          <w:rFonts w:ascii="Times New Roman" w:hAnsi="Times New Roman" w:cs="Times New Roman"/>
+        </w:rPr>
+      </w:pPr>
+    </w:p>
+    <w:p>
+      <w:pPr>
+        <w:pStyle w:val="NoSpacing"/>
+        <w:tabs>
+          <w:tab w:val="right" w:pos="9360"/>
+        </w:tabs>
+        <w:spacing w:line="360" w:lineRule="auto"/>
+        <w:rPr>
+          <w:rFonts w:ascii="Times New Roman" w:hAnsi="Times New Roman" w:cs="Times New Roman"/>
+        </w:rPr>
+      </w:pPr>
+      <w:r>
+        <w:rPr>
+          <w:rFonts w:ascii="Times New Roman" w:hAnsi="Times New Roman" w:cs="Times New Roman"/>
+        </w:rPr>
+        <w:t>S</w:t>
+      </w:r>
+      <w:r>
+        <w:rPr>
+          <w:rFonts w:ascii="Times New Roman" w:hAnsi="Times New Roman" w:cs="Times New Roman"/>
+        </w:rPr>
+        <w:t>worn</w:t>
+      </w:r>
+      <w:r>
+        <w:rPr>
+          <w:rFonts w:ascii="Times New Roman" w:hAnsi="Times New Roman" w:cs="Times New Roman"/>
+        </w:rPr>
+        <w:t xml:space="preserve"> before me at </w:t>
+      </w:r>
+      <w:r>
+        <w:rPr>
+          <w:rFonts w:ascii="Times New Roman" w:hAnsi="Times New Roman" w:cs="Times New Roman"/>
+        </w:rPr>
+        <w:t>t</w:t>
+      </w:r>
+      <w:r>
+        <w:rPr>
+          <w:rFonts w:ascii="Times New Roman" w:hAnsi="Times New Roman" w:cs="Times New Roman"/>
+        </w:rPr>
+        <w:t>he city</w:t>
+      </w:r>
+      <w:r>
+        <w:rPr>
+          <w:rFonts w:ascii="Times New Roman" w:hAnsi="Times New Roman" w:cs="Times New Roman"/>
+        </w:rPr>
+        <w:t xml:space="preserve"> </w:t>
+      </w:r>
+      <w:r>
+        <w:rPr>
+          <w:rFonts w:ascii="Times New Roman" w:hAnsi="Times New Roman" w:cs="Times New Roman"/>
+        </w:rPr>
+        <w:t>of </w:t>
+      </w:r>
+      <w:r>
+        <w:rPr>
+          <w:rFonts w:ascii="Times New Roman" w:hAnsi="Times New Roman" w:cs="Times New Roman"/>
+        </w:rPr>
+        <w:t>Winnipe</w:t>
+      </w:r>
+      <w:r>
+        <w:rPr>
+          <w:rFonts w:ascii="Times New Roman" w:hAnsi="Times New Roman" w:cs="Times New Roman"/>
+        </w:rPr>
+        <w:t>g,</w:t>
+      </w:r>
+      <w:r>
+        <w:rPr>
+          <w:rFonts w:ascii="Times New Roman" w:hAnsi="Times New Roman" w:cs="Times New Roman"/>
+        </w:rPr>
+        <w:tab/>
+        <w:t>_______________________________</w:t>
+      </w:r>
+    </w:p>
+    <w:p>
+      <w:pPr>
+        <w:pStyle w:val="NoSpacing"/>
+        <w:tabs>
+          <w:tab w:val="right" w:pos="9360"/>
+        </w:tabs>
+        <w:spacing w:line="360" w:lineRule="auto"/>
+        <w:rPr>
+          <w:rFonts w:ascii="Times New Roman" w:hAnsi="Times New Roman" w:cs="Times New Roman"/>
+          <w:b/>
+          <w:bCs/>
+        </w:rPr>
+      </w:pPr>
+      <w:r>
+        <w:rPr>
+          <w:rFonts w:ascii="Times New Roman" w:hAnsi="Times New Roman" w:cs="Times New Roman"/>
+        </w:rPr>
+        <w:t>in the Province of Manitoba</w:t>
+      </w:r>
+      <w:r>
+        <w:rPr>
+          <w:rFonts w:ascii="Times New Roman" w:hAnsi="Times New Roman" w:cs="Times New Roman"/>
+        </w:rPr>
+        <w:t>,</w:t>
+      </w:r>
+      <w:r>
+        <w:rPr>
+          <w:rFonts w:ascii="Times New Roman" w:hAnsi="Times New Roman" w:cs="Times New Roman"/>
+        </w:rPr>
+        <w:t xml:space="preserve"> </w:t>
+      </w:r>
+      <w:r>
+        <w:rPr>
+          <w:rFonts w:ascii="Times New Roman" w:hAnsi="Times New Roman" w:cs="Times New Roman"/>
+        </w:rPr>
+        <w:tab/>
+      </w:r>
+      <w:r>
+        <w:rPr>
+          <w:rFonts w:ascii="Times New Roman" w:hAnsi="Times New Roman" w:cs="Times New Roman"/>
+        </w:rPr>
+        <w:t>[HOST1_NAME]</w:t>
+      </w:r>
+      <w:r>
+        <w:rPr>
+          <w:rFonts w:ascii="Times New Roman" w:hAnsi="Times New Roman" w:cs="Times New Roman"/>
+        </w:rPr>
+        <w:t xml:space="preserve"> </w:t>
+      </w:r>
+    </w:p>
+    <w:p>
+      <w:pPr>
+        <w:pStyle w:val="NoSpacing"/>
+        <w:tabs>
+          <w:tab w:val="right" w:pos="9360"/>
+        </w:tabs>
+        <w:spacing w:line="360" w:lineRule="auto"/>
+        <w:rPr>
+          <w:rFonts w:ascii="Times New Roman" w:hAnsi="Times New Roman" w:cs="Times New Roman"/>
+        </w:rPr>
+      </w:pPr>
+      <w:r>
+        <w:rPr>
+          <w:rFonts w:ascii="Times New Roman" w:hAnsi="Times New Roman" w:cs="Times New Roman"/>
+        </w:rPr>
+        <w:t>on [MONTH] [DAY], [YEAR]</w:t>
+      </w:r>
+      <w:r>
+        <w:rPr>
+          <w:rFonts w:ascii="Times New Roman" w:hAnsi="Times New Roman" w:cs="Times New Roman"/>
+        </w:rPr>
+        <w:t>.</w:t>
+      </w:r>
+      <w:r>
+        <w:rPr>
+          <w:rFonts w:ascii="Times New Roman" w:hAnsi="Times New Roman" w:cs="Times New Roman"/>
+        </w:rPr>
+        <w:tab/>
+      </w:r>
+      <w:r>
+        <w:rPr>
+          <w:rFonts w:ascii="Times New Roman" w:hAnsi="Times New Roman" w:cs="Times New Roman"/>
+        </w:rPr>
+        <w:t>[MONTH] [DAY], [YEAR]</w:t>
+      </w:r>
+    </w:p>
+    <w:p>
+      <w:pPr>
+        <w:rPr>
+          <w:rFonts w:ascii="Times New Roman" w:hAnsi="Times New Roman" w:cs="Times New Roman"/>
           <w:b/>
           <w:bCs/>
           <w:sz w:val="28"/>
           <w:szCs w:val="28"/>
         </w:rPr>
       </w:pPr>
-      <w:r>
-        <w:rPr>
-          <w:rFonts w:ascii="Times New Roman" w:hAnsi="Times New Roman" w:cs="Times New Roman"/>
-        </w:rPr>
-        <w:t>And I make this solemn declaration conscientiously believing it to be true and knowing that it is of the same force and effect as it was made under oath.</w:t>
-      </w:r>
-      <w:r>
-        <w:rPr>
-          <w:rFonts w:ascii="Times New Roman" w:hAnsi="Times New Roman" w:cs="Times New Roman"/>
-          <w:noProof/>
-        </w:rPr>
-        <mc:AlternateContent>
-          <mc:Choice Requires="wpg">
-            <w:drawing>
-              <wp:anchor distT="0" distB="0" distL="114300" distR="114300" simplePos="0" relativeHeight="251659264" behindDoc="0" locked="0" layoutInCell="1" allowOverlap="1" wp14:anchorId="05789EE3" wp14:editId="3A979543">
-                <wp:simplePos x="0" y="0"/>
-                <wp:positionH relativeFrom="column">
-                  <wp:posOffset>-67945</wp:posOffset>
-                </wp:positionH>
-                <wp:positionV relativeFrom="page">
-                  <wp:posOffset>7876540</wp:posOffset>
-                </wp:positionV>
-                <wp:extent cx="6269990" cy="755650"/>
-                <wp:effectExtent l="0" t="0" r="0" b="6350"/>
-                <wp:wrapNone/>
-                <wp:docPr id="2035197740" name="Group 5"/>
-                <wp:cNvGraphicFramePr/>
-                <a:graphic xmlns:a="http://schemas.openxmlformats.org/drawingml/2006/main">
-                  <a:graphicData uri="http://schemas.microsoft.com/office/word/2010/wordprocessingGroup">
-                    <wpg:wgp>
-                      <wpg:cNvGrpSpPr/>
-                      <wpg:grpSpPr>
-                        <a:xfrm>
-                          <a:off x="0" y="0"/>
-                          <a:ext cx="6269990" cy="755650"/>
-                          <a:chOff x="0" y="0"/>
-                          <a:chExt cx="6604675" cy="755650"/>
-                        </a:xfrm>
-                      </wpg:grpSpPr>
-                      <wpg:grpSp>
-                        <wpg:cNvPr id="266003380" name="Group 1"/>
-                        <wpg:cNvGrpSpPr/>
-                        <wpg:grpSpPr>
-                          <a:xfrm>
-                            <a:off x="0" y="0"/>
-                            <a:ext cx="2971800" cy="755650"/>
-                            <a:chOff x="0" y="0"/>
-                            <a:chExt cx="2971800" cy="755650"/>
-                          </a:xfrm>
-                        </wpg:grpSpPr>
-                        <wps:wsp>
-                          <wps:cNvPr id="217" name="Text Box 2"/>
-                          <wps:cNvSpPr txBox="1">
-                            <a:spLocks noChangeArrowheads="1"/>
-                          </wps:cNvSpPr>
-                          <wps:spPr bwMode="auto">
-                            <a:xfrm flipH="1">
-                              <a:off x="2623895" y="0"/>
-                              <a:ext cx="219075" cy="620395"/>
-                            </a:xfrm>
-                            <a:prstGeom prst="rect">
-                              <a:avLst/>
-                            </a:prstGeom>
-                            <a:noFill/>
-                            <a:ln w="9525">
-                              <a:noFill/>
-                              <a:miter lim="800000"/>
-                              <a:headEnd/>
-                              <a:tailEnd/>
-                            </a:ln>
-                          </wps:spPr>
-                          <wps:txbx>
-                            <w:txbxContent>
-                              <w:p>
-                                <w:pPr>
-                                  <w:spacing w:after="0"/>
-                                  <w:rPr>
-                                    <w:rFonts w:ascii="Times New Roman" w:hAnsi="Times New Roman" w:cs="Times New Roman"/>
-                                  </w:rPr>
-                                </w:pPr>
-                                <w:r>
-                                  <w:rPr>
-                                    <w:rFonts w:ascii="Times New Roman" w:hAnsi="Times New Roman" w:cs="Times New Roman"/>
-                                  </w:rPr>
-                                  <w:t>)</w:t>
-                                </w:r>
-                              </w:p>
-                              <w:p>
-                                <w:pPr>
-                                  <w:spacing w:after="0"/>
-                                  <w:rPr>
-                                    <w:rFonts w:ascii="Times New Roman" w:hAnsi="Times New Roman" w:cs="Times New Roman"/>
-                                  </w:rPr>
-                                </w:pPr>
-                                <w:r>
-                                  <w:rPr>
-                                    <w:rFonts w:ascii="Times New Roman" w:hAnsi="Times New Roman" w:cs="Times New Roman"/>
-                                  </w:rPr>
-                                  <w:t>)</w:t>
-                                </w:r>
-                              </w:p>
-                              <w:p>
-                                <w:pPr>
-                                  <w:spacing w:after="0"/>
-                                  <w:rPr>
-                                    <w:rFonts w:ascii="Times New Roman" w:hAnsi="Times New Roman" w:cs="Times New Roman"/>
-                                  </w:rPr>
-                                </w:pPr>
-                                <w:r>
-                                  <w:rPr>
-                                    <w:rFonts w:ascii="Times New Roman" w:hAnsi="Times New Roman" w:cs="Times New Roman"/>
-                                  </w:rPr>
-                                  <w:t>)</w:t>
-                                </w:r>
-                              </w:p>
-                            </w:txbxContent>
-                          </wps:txbx>
-                          <wps:bodyPr rot="0" vert="horz" wrap="square" lIns="91440" tIns="45720" rIns="91440" bIns="45720" anchor="t" anchorCtr="0">
-                            <a:noAutofit/>
-                          </wps:bodyPr>
-                        </wps:wsp>
-                        <wps:wsp>
-                          <wps:cNvPr id="1446194275" name="Text Box 2"/>
-                          <wps:cNvSpPr txBox="1">
-                            <a:spLocks noChangeArrowheads="1"/>
-                          </wps:cNvSpPr>
-                          <wps:spPr bwMode="auto">
-                            <a:xfrm flipH="1">
-                              <a:off x="0" y="0"/>
-                              <a:ext cx="2971800" cy="755650"/>
-                            </a:xfrm>
-                            <a:prstGeom prst="rect">
-                              <a:avLst/>
-                            </a:prstGeom>
-                            <a:noFill/>
-                            <a:ln w="9525">
-                              <a:noFill/>
-                              <a:miter lim="800000"/>
-                              <a:headEnd/>
-                              <a:tailEnd/>
-                            </a:ln>
-                          </wps:spPr>
-                          <wps:txbx>
-                            <w:txbxContent>
-                              <w:p>
-                                <w:pPr>
-                                  <w:pStyle w:val="NoSpacing"/>
-                                  <w:rPr>
-                                    <w:rFonts w:ascii="Times New Roman" w:hAnsi="Times New Roman" w:cs="Times New Roman"/>
-                                  </w:rPr>
-                                </w:pPr>
-                                <w:r>
-                                  <w:rPr>
-                                    <w:rFonts w:ascii="Times New Roman" w:hAnsi="Times New Roman" w:cs="Times New Roman"/>
-                                  </w:rPr>
-                                  <w:t>S</w:t>
-                                </w:r>
-                                <w:r>
-                                  <w:rPr>
-                                    <w:rFonts w:ascii="Times New Roman" w:hAnsi="Times New Roman" w:cs="Times New Roman"/>
-                                  </w:rPr>
-                                  <w:t>worn</w:t>
-                                </w:r>
-                                <w:r>
-                                  <w:rPr>
-                                    <w:rFonts w:ascii="Times New Roman" w:hAnsi="Times New Roman" w:cs="Times New Roman"/>
-                                  </w:rPr>
-                                  <w:t xml:space="preserve"> before me at </w:t>
-                                </w:r>
-                                <w:r>
-                                  <w:rPr>
-                                    <w:rFonts w:ascii="Times New Roman" w:hAnsi="Times New Roman" w:cs="Times New Roman"/>
-                                  </w:rPr>
-                                  <w:t>t</w:t>
-                                </w:r>
-                                <w:r>
-                                  <w:rPr>
-                                    <w:rFonts w:ascii="Times New Roman" w:hAnsi="Times New Roman" w:cs="Times New Roman"/>
-                                  </w:rPr>
-                                  <w:t>he city</w:t>
-                                </w:r>
-                                <w:r>
-                                  <w:rPr>
-                                    <w:rFonts w:ascii="Times New Roman" w:hAnsi="Times New Roman" w:cs="Times New Roman"/>
-                                  </w:rPr>
-                                  <w:t xml:space="preserve"> </w:t>
-                                </w:r>
-                                <w:r>
-                                  <w:rPr>
-                                    <w:rFonts w:ascii="Times New Roman" w:hAnsi="Times New Roman" w:cs="Times New Roman"/>
-                                  </w:rPr>
-                                  <w:t>of </w:t>
-                                </w:r>
-                                <w:r>
-                                  <w:rPr>
-                                    <w:rFonts w:ascii="Times New Roman" w:hAnsi="Times New Roman" w:cs="Times New Roman"/>
-                                  </w:rPr>
-                                  <w:t>Winnipe</w:t>
-                                </w:r>
-                                <w:r>
-                                  <w:rPr>
-                                    <w:rFonts w:ascii="Times New Roman" w:hAnsi="Times New Roman" w:cs="Times New Roman"/>
-                                  </w:rPr>
-                                  <w:t>g,</w:t>
-                                </w:r>
-                              </w:p>
-                              <w:p>
-                                <w:pPr>
-                                  <w:pStyle w:val="NoSpacing"/>
-                                  <w:rPr>
-                                    <w:rFonts w:ascii="Times New Roman" w:hAnsi="Times New Roman" w:cs="Times New Roman"/>
-                                  </w:rPr>
-                                </w:pPr>
-                                <w:r>
-                                  <w:rPr>
-                                    <w:rFonts w:ascii="Times New Roman" w:hAnsi="Times New Roman" w:cs="Times New Roman"/>
-                                  </w:rPr>
-                                  <w:t>in the Province of Manitoba</w:t>
-                                </w:r>
-                                <w:r>
-                                  <w:rPr>
-                                    <w:rFonts w:ascii="Times New Roman" w:hAnsi="Times New Roman" w:cs="Times New Roman"/>
-                                  </w:rPr>
-                                  <w:t xml:space="preserve">, </w:t>
-                                </w:r>
-                              </w:p>
-                              <w:p>
-                                <w:pPr>
-                                  <w:pStyle w:val="NoSpacing"/>
-                                  <w:rPr>
-                                    <w:rFonts w:ascii="Times New Roman" w:hAnsi="Times New Roman" w:cs="Times New Roman"/>
-                                  </w:rPr>
-                                </w:pPr>
-                                <w:r>
-                                  <w:rPr>
-                                    <w:rFonts w:ascii="Times New Roman" w:hAnsi="Times New Roman" w:cs="Times New Roman"/>
-                                  </w:rPr>
-                                  <w:t xml:space="preserve">on </w:t>
-                                </w:r>
-                                <w:r>
-                                  <w:rPr>
-                                    <w:rFonts w:ascii="Times New Roman" w:hAnsi="Times New Roman" w:cs="Times New Roman"/>
-                                  </w:rPr>
-                                  <w:t xml:space="preserve">[MONTH] </w:t>
-                                </w:r>
-                                <w:r>
-                                  <w:rPr>
-                                    <w:rFonts w:ascii="Times New Roman" w:hAnsi="Times New Roman" w:cs="Times New Roman"/>
-                                  </w:rPr>
-                                  <w:t>[DAY]</w:t>
-                                </w:r>
-                                <w:r>
-                                  <w:rPr>
-                                    <w:rFonts w:ascii="Times New Roman" w:hAnsi="Times New Roman" w:cs="Times New Roman"/>
-                                  </w:rPr>
-                                  <w:t>, [YEAR]</w:t>
-                                </w:r>
-                              </w:p>
-                              <w:p>
-                                <w:pPr>
-                                  <w:spacing w:after="0"/>
-                                  <w:rPr>
-                                    <w:rFonts w:ascii="Times New Roman" w:hAnsi="Times New Roman" w:cs="Times New Roman"/>
-                                  </w:rPr>
-                                </w:pPr>
-                              </w:p>
-                            </w:txbxContent>
-                          </wps:txbx>
-                          <wps:bodyPr rot="0" vert="horz" wrap="square" lIns="91440" tIns="45720" rIns="91440" bIns="45720" anchor="t" anchorCtr="0">
-                            <a:noAutofit/>
-                          </wps:bodyPr>
-                        </wps:wsp>
-                      </wpg:grpSp>
-                      <wps:wsp>
-                        <wps:cNvPr id="2132802048" name="Text Box 2"/>
-                        <wps:cNvSpPr txBox="1">
-                          <a:spLocks noChangeArrowheads="1"/>
-                        </wps:cNvSpPr>
-                        <wps:spPr bwMode="auto">
-                          <a:xfrm flipH="1">
-                            <a:off x="3633511" y="0"/>
-                            <a:ext cx="2971164" cy="447674"/>
-                          </a:xfrm>
-                          <a:prstGeom prst="rect">
-                            <a:avLst/>
-                          </a:prstGeom>
-                          <a:noFill/>
-                          <a:ln w="9525">
-                            <a:noFill/>
-                            <a:miter lim="800000"/>
-                            <a:headEnd/>
-                            <a:tailEnd/>
-                          </a:ln>
-                        </wps:spPr>
-                        <wps:txbx>
-                          <w:txbxContent>
-                            <w:p>
-                              <w:pPr>
-                                <w:spacing w:after="0"/>
-                                <w:jc w:val="center"/>
-                                <w:rPr>
-                                  <w:rFonts w:ascii="Times New Roman" w:hAnsi="Times New Roman" w:cs="Times New Roman"/>
-                                </w:rPr>
-                              </w:pPr>
-                            </w:p>
-                            <w:p>
-                              <w:pPr>
-                                <w:spacing w:after="0"/>
-                                <w:jc w:val="center"/>
-                                <w:rPr>
-                                  <w:rFonts w:ascii="Times New Roman" w:hAnsi="Times New Roman" w:cs="Times New Roman"/>
-                                </w:rPr>
-                              </w:pPr>
-                              <w:r>
-                                <w:rPr>
-                                  <w:rFonts w:ascii="Times New Roman" w:hAnsi="Times New Roman" w:cs="Times New Roman"/>
-                                </w:rPr>
-                                <w:t>[HOST1_NAME]</w:t>
-                              </w:r>
-                              <w:r>
-                                <w:rPr>
-                                  <w:rFonts w:ascii="Times New Roman" w:hAnsi="Times New Roman" w:cs="Times New Roman"/>
-                                </w:rPr>
-                                <w:fldChar w:fldCharType="begin"/>
-                              </w:r>
-                              <w:r>
-                                <w:rPr>
-                                  <w:rFonts w:ascii="Times New Roman" w:hAnsi="Times New Roman" w:cs="Times New Roman"/>
-                                </w:rPr>
-                                <w:instrText xml:space="preserve"> REF ho</w:instrText>
-                              </w:r>
-                              <w:r>
-                                <w:rPr>
-                                  <w:rFonts w:ascii="Times New Roman" w:hAnsi="Times New Roman" w:cs="Times New Roman"/>
-                                </w:rPr>
-                                <w:instrText>stName</w:instrText>
-                              </w:r>
-                              <w:r>
-                                <w:rPr>
-                                  <w:rFonts w:ascii="Times New Roman" w:hAnsi="Times New Roman" w:cs="Times New Roman"/>
-                                </w:rPr>
-                                <w:instrText xml:space="preserve"> </w:instrText>
-                              </w:r>
-                              <w:r>
-                                <w:rPr>
-                                  <w:rFonts w:ascii="Times New Roman" w:hAnsi="Times New Roman" w:cs="Times New Roman"/>
-                                </w:rPr>
-                                <w:fldChar w:fldCharType="end"/>
-                              </w:r>
-                            </w:p>
-                          </w:txbxContent>
-                        </wps:txbx>
-                        <wps:bodyPr rot="0" vert="horz" wrap="square" lIns="91440" tIns="45720" rIns="91440" bIns="45720" anchor="t" anchorCtr="0">
-                          <a:noAutofit/>
-                        </wps:bodyPr>
-                      </wps:wsp>
-                      <wps:wsp>
-                        <wps:cNvPr id="1879142671" name="Straight Connector 2"/>
-                        <wps:cNvCnPr/>
-                        <wps:spPr>
-                          <a:xfrm>
-                            <a:off x="3835730" y="83127"/>
-                            <a:ext cx="2572603" cy="0"/>
-                          </a:xfrm>
-                          <a:prstGeom prst="line">
-                            <a:avLst/>
-                          </a:prstGeom>
-                        </wps:spPr>
-                        <wps:style>
-                          <a:lnRef idx="1">
-                            <a:schemeClr val="dk1"/>
-                          </a:lnRef>
-                          <a:fillRef idx="0">
-                            <a:schemeClr val="dk1"/>
-                          </a:fillRef>
-                          <a:effectRef idx="0">
-                            <a:schemeClr val="dk1"/>
-                          </a:effectRef>
-                          <a:fontRef idx="minor">
-                            <a:schemeClr val="tx1"/>
-                          </a:fontRef>
-                        </wps:style>
-                        <wps:bodyPr/>
-                      </wps:wsp>
-                    </wpg:wgp>
-                  </a:graphicData>
-                </a:graphic>
-                <wp14:sizeRelH relativeFrom="margin">
-                  <wp14:pctWidth>0</wp14:pctWidth>
-                </wp14:sizeRelH>
-                <wp14:sizeRelV relativeFrom="margin">
-                  <wp14:pctHeight>0</wp14:pctHeight>
-                </wp14:sizeRelV>
-              </wp:anchor>
-            </w:drawing>
-          </mc:Choice>
-          <mc:Fallback>
-            <w:pict>
-              <v:group w14:anchorId="05789EE3" id="Group 5" o:spid="_x0000_s1026" style="position:absolute;margin-left:-5.35pt;margin-top:620.2pt;width:493.7pt;height:59.5pt;z-index:251659264;mso-position-vertical-relative:page;mso-width-relative:margin;mso-height-relative:margin" coordsize="66046,7556" o:gfxdata="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">
-                <v:group id="Group 1" o:spid="_x0000_s1027" style="position:absolute;width:29718;height:7556" coordsize="29718,7556" o:gfxdata="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">
-                  <v:shapetype id="_x0000_t202" coordsize="21600,21600" o:spt="202" path="m,l,21600r21600,l21600,xe">
-                    <v:stroke joinstyle="miter"/>
-                    <v:path gradientshapeok="t" o:connecttype="rect"/>
-                  </v:shapetype>
-                  <v:shape id="Text Box 2" o:spid="_x0000_s1028" type="#_x0000_t202" style="position:absolute;left:26238;width:2191;height:6203;flip:x;visibility:visible;mso-wrap-style:square;v-text-anchor:top" o:gfxdata="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" filled="f" stroked="f">
-                    <v:textbox>
-                      <w:txbxContent>
-                        <w:p>
-                          <w:pPr>
-                            <w:spacing w:after="0"/>
-                            <w:rPr>
-                              <w:rFonts w:ascii="Times New Roman" w:hAnsi="Times New Roman" w:cs="Times New Roman"/>
-                            </w:rPr>
-                          </w:pPr>
-                          <w:r>
-                            <w:rPr>
-                              <w:rFonts w:ascii="Times New Roman" w:hAnsi="Times New Roman" w:cs="Times New Roman"/>
-                            </w:rPr>
-                            <w:t>)</w:t>
-                          </w:r>
-                        </w:p>
-                        <w:p>
-                          <w:pPr>
-                            <w:spacing w:after="0"/>
-                            <w:rPr>
-                              <w:rFonts w:ascii="Times New Roman" w:hAnsi="Times New Roman" w:cs="Times New Roman"/>
-                            </w:rPr>
-                          </w:pPr>
-                          <w:r>
-                            <w:rPr>
-                              <w:rFonts w:ascii="Times New Roman" w:hAnsi="Times New Roman" w:cs="Times New Roman"/>
-                            </w:rPr>
-                            <w:t>)</w:t>
-                          </w:r>
-                        </w:p>
-                        <w:p>
-                          <w:pPr>
-                            <w:spacing w:after="0"/>
-                            <w:rPr>
-                              <w:rFonts w:ascii="Times New Roman" w:hAnsi="Times New Roman" w:cs="Times New Roman"/>
-                            </w:rPr>
-                          </w:pPr>
-                          <w:r>
-                            <w:rPr>
-                              <w:rFonts w:ascii="Times New Roman" w:hAnsi="Times New Roman" w:cs="Times New Roman"/>
-                            </w:rPr>
-                            <w:t>)</w:t>
-                          </w:r>
-                        </w:p>
-                      </w:txbxContent>
-                    </v:textbox>
-                  </v:shape>
-                  <v:shape id="Text Box 2" o:spid="_x0000_s1029" type="#_x0000_t202" style="position:absolute;width:29718;height:7556;flip:x;visibility:visible;mso-wrap-style:square;v-text-anchor:top" o:gfxdata="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" filled="f" stroked="f">
-                    <v:textbox>
-                      <w:txbxContent>
-                        <w:p>
-                          <w:pPr>
-                            <w:pStyle w:val="NoSpacing"/>
-                            <w:rPr>
-                              <w:rFonts w:ascii="Times New Roman" w:hAnsi="Times New Roman" w:cs="Times New Roman"/>
-                            </w:rPr>
-                          </w:pPr>
-                          <w:r>
-                            <w:rPr>
-                              <w:rFonts w:ascii="Times New Roman" w:hAnsi="Times New Roman" w:cs="Times New Roman"/>
-                            </w:rPr>
-                            <w:t>S</w:t>
-                          </w:r>
-                          <w:r>
-                            <w:rPr>
-                              <w:rFonts w:ascii="Times New Roman" w:hAnsi="Times New Roman" w:cs="Times New Roman"/>
-                            </w:rPr>
-                            <w:t>worn</w:t>
-                          </w:r>
-                          <w:r>
-                            <w:rPr>
-                              <w:rFonts w:ascii="Times New Roman" w:hAnsi="Times New Roman" w:cs="Times New Roman"/>
-                            </w:rPr>
-                            <w:t xml:space="preserve"> before me at </w:t>
-                          </w:r>
-                          <w:r>
-                            <w:rPr>
-                              <w:rFonts w:ascii="Times New Roman" w:hAnsi="Times New Roman" w:cs="Times New Roman"/>
-                            </w:rPr>
-                            <w:t>t</w:t>
-                          </w:r>
-                          <w:r>
-                            <w:rPr>
-                              <w:rFonts w:ascii="Times New Roman" w:hAnsi="Times New Roman" w:cs="Times New Roman"/>
-                            </w:rPr>
-                            <w:t>he city</w:t>
-                          </w:r>
-                          <w:r>
-                            <w:rPr>
-                              <w:rFonts w:ascii="Times New Roman" w:hAnsi="Times New Roman" w:cs="Times New Roman"/>
-                            </w:rPr>
-                            <w:t xml:space="preserve"> </w:t>
-                          </w:r>
-                          <w:r>
-                            <w:rPr>
-                              <w:rFonts w:ascii="Times New Roman" w:hAnsi="Times New Roman" w:cs="Times New Roman"/>
-                            </w:rPr>
-                            <w:t>of </w:t>
-                          </w:r>
-                          <w:r>
-                            <w:rPr>
-                              <w:rFonts w:ascii="Times New Roman" w:hAnsi="Times New Roman" w:cs="Times New Roman"/>
-                            </w:rPr>
-                            <w:t>Winnipe</w:t>
-                          </w:r>
-                          <w:r>
-                            <w:rPr>
-                              <w:rFonts w:ascii="Times New Roman" w:hAnsi="Times New Roman" w:cs="Times New Roman"/>
-                            </w:rPr>
-                            <w:t>g,</w:t>
-                          </w:r>
-                        </w:p>
-                        <w:p>
-                          <w:pPr>
-                            <w:pStyle w:val="NoSpacing"/>
-                            <w:rPr>
-                              <w:rFonts w:ascii="Times New Roman" w:hAnsi="Times New Roman" w:cs="Times New Roman"/>
-                            </w:rPr>
-                          </w:pPr>
-                          <w:r>
-                            <w:rPr>
-                              <w:rFonts w:ascii="Times New Roman" w:hAnsi="Times New Roman" w:cs="Times New Roman"/>
-                            </w:rPr>
-                            <w:t>in the Province of Manitoba</w:t>
-                          </w:r>
-                          <w:r>
-                            <w:rPr>
-                              <w:rFonts w:ascii="Times New Roman" w:hAnsi="Times New Roman" w:cs="Times New Roman"/>
-                            </w:rPr>
-                            <w:t xml:space="preserve">, </w:t>
-                          </w:r>
-                        </w:p>
-                        <w:p>
-                          <w:pPr>
-                            <w:pStyle w:val="NoSpacing"/>
-                            <w:rPr>
-                              <w:rFonts w:ascii="Times New Roman" w:hAnsi="Times New Roman" w:cs="Times New Roman"/>
-                            </w:rPr>
-                          </w:pPr>
-                          <w:r>
-                            <w:rPr>
-                              <w:rFonts w:ascii="Times New Roman" w:hAnsi="Times New Roman" w:cs="Times New Roman"/>
-                            </w:rPr>
-                            <w:t xml:space="preserve">on </w:t>
-                          </w:r>
-                          <w:r>
-                            <w:rPr>
-                              <w:rFonts w:ascii="Times New Roman" w:hAnsi="Times New Roman" w:cs="Times New Roman"/>
-                            </w:rPr>
-                            <w:t xml:space="preserve">[MONTH] </w:t>
-                          </w:r>
-                          <w:r>
-                            <w:rPr>
-                              <w:rFonts w:ascii="Times New Roman" w:hAnsi="Times New Roman" w:cs="Times New Roman"/>
-                            </w:rPr>
-                            <w:t>[DAY]</w:t>
-                          </w:r>
-                          <w:r>
-                            <w:rPr>
-                              <w:rFonts w:ascii="Times New Roman" w:hAnsi="Times New Roman" w:cs="Times New Roman"/>
-                            </w:rPr>
-                            <w:t>, [YEAR]</w:t>
-                          </w:r>
-                        </w:p>
-                        <w:p>
-                          <w:pPr>
-                            <w:spacing w:after="0"/>
-                            <w:rPr>
-                              <w:rFonts w:ascii="Times New Roman" w:hAnsi="Times New Roman" w:cs="Times New Roman"/>
-                            </w:rPr>
-                          </w:pPr>
-                        </w:p>
-                      </w:txbxContent>
-                    </v:textbox>
-                  </v:shape>
-                </v:group>
-                <v:shape id="Text Box 2" o:spid="_x0000_s1030" type="#_x0000_t202" style="position:absolute;left:36335;width:29711;height:4476;flip:x;visibility:visible;mso-wrap-style:square;v-text-anchor:top" o:gfxdata="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" filled="f" stroked="f">
-                  <v:textbox>
-                    <w:txbxContent>
-                      <w:p>
-                        <w:pPr>
-                          <w:spacing w:after="0"/>
-                          <w:jc w:val="center"/>
-                          <w:rPr>
-                            <w:rFonts w:ascii="Times New Roman" w:hAnsi="Times New Roman" w:cs="Times New Roman"/>
-                          </w:rPr>
-                        </w:pPr>
-                      </w:p>
-                      <w:p>
-                        <w:pPr>
-                          <w:spacing w:after="0"/>
-                          <w:jc w:val="center"/>
-                          <w:rPr>
-                            <w:rFonts w:ascii="Times New Roman" w:hAnsi="Times New Roman" w:cs="Times New Roman"/>
-                          </w:rPr>
-                        </w:pPr>
-                        <w:r>
-                          <w:rPr>
-                            <w:rFonts w:ascii="Times New Roman" w:hAnsi="Times New Roman" w:cs="Times New Roman"/>
-                          </w:rPr>
-                          <w:t>[HOST1_NAME]</w:t>
-                        </w:r>
-                        <w:r>
-                          <w:rPr>
-                            <w:rFonts w:ascii="Times New Roman" w:hAnsi="Times New Roman" w:cs="Times New Roman"/>
-                          </w:rPr>
-                          <w:fldChar w:fldCharType="begin"/>
-                        </w:r>
-                        <w:r>
-                          <w:rPr>
-                            <w:rFonts w:ascii="Times New Roman" w:hAnsi="Times New Roman" w:cs="Times New Roman"/>
-                          </w:rPr>
-                          <w:instrText xml:space="preserve"> REF ho</w:instrText>
-                        </w:r>
-                        <w:r>
-                          <w:rPr>
-                            <w:rFonts w:ascii="Times New Roman" w:hAnsi="Times New Roman" w:cs="Times New Roman"/>
-                          </w:rPr>
-                          <w:instrText>stName</w:instrText>
-                        </w:r>
-                        <w:r>
-                          <w:rPr>
-                            <w:rFonts w:ascii="Times New Roman" w:hAnsi="Times New Roman" w:cs="Times New Roman"/>
-                          </w:rPr>
-                          <w:instrText xml:space="preserve"> </w:instrText>
-                        </w:r>
-                        <w:r>
-                          <w:rPr>
-                            <w:rFonts w:ascii="Times New Roman" w:hAnsi="Times New Roman" w:cs="Times New Roman"/>
-                          </w:rPr>
-                          <w:fldChar w:fldCharType="end"/>
-                        </w:r>
-                      </w:p>
-                    </w:txbxContent>
-                  </v:textbox>
-                </v:shape>
-                <v:line id="Straight Connector 2" o:spid="_x0000_s1031" style="position:absolute;visibility:visible;mso-wrap-style:square" from="38357,831" to="64083,831" o:connectortype="straight" o:gfxdata="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" strokecolor="black [3200]" strokeweight=".5pt">
-                  <v:stroke joinstyle="miter"/>
-                </v:line>
-                <w10:wrap anchory="page"/>
-              </v:group>
-            </w:pict>
-          </mc:Fallback>
-        </mc:AlternateContent>
-      </w:r>
       <w:r>
         <w:rPr>
           <w:rFonts w:ascii="Times New Roman" w:hAnsi="Times New Roman" w:cs="Times New Roman"/>
@@ -1436,717 +986,115 @@
         </w:rPr>
         <w:t>And I make this solemn declaration conscientiously believing it to be true and knowing that it is of the same force and effect as it was made under oath.</w:t>
       </w:r>
-      <w:r>
-        <w:rPr>
-          <w:rFonts w:ascii="Times New Roman" w:hAnsi="Times New Roman" w:cs="Times New Roman"/>
-          <w:noProof/>
-        </w:rPr>
-        <mc:AlternateContent>
-          <mc:Choice Requires="wpg">
-            <w:drawing>
-              <wp:anchor distT="0" distB="0" distL="114300" distR="114300" simplePos="0" relativeHeight="251661312" behindDoc="0" locked="0" layoutInCell="1" allowOverlap="1" wp14:anchorId="1B4B062B" wp14:editId="28385B57">
-                <wp:simplePos x="0" y="0"/>
-                <wp:positionH relativeFrom="column">
-                  <wp:posOffset>-67945</wp:posOffset>
-                </wp:positionH>
-                <wp:positionV relativeFrom="page">
-                  <wp:posOffset>7876540</wp:posOffset>
-                </wp:positionV>
-                <wp:extent cx="6269990" cy="755650"/>
-                <wp:effectExtent l="0" t="0" r="0" b="6350"/>
-                <wp:wrapNone/>
-                <wp:docPr id="1446606958" name="Group 5"/>
-                <wp:cNvGraphicFramePr/>
-                <a:graphic xmlns:a="http://schemas.openxmlformats.org/drawingml/2006/main">
-                  <a:graphicData uri="http://schemas.microsoft.com/office/word/2010/wordprocessingGroup">
-                    <wpg:wgp>
-                      <wpg:cNvGrpSpPr/>
-                      <wpg:grpSpPr>
-                        <a:xfrm>
-                          <a:off x="0" y="0"/>
-                          <a:ext cx="6269990" cy="755650"/>
-                          <a:chOff x="0" y="0"/>
-                          <a:chExt cx="6604675" cy="755650"/>
-                        </a:xfrm>
-                      </wpg:grpSpPr>
-                      <wpg:grpSp>
-                        <wpg:cNvPr id="958109961" name="Group 1"/>
-                        <wpg:cNvGrpSpPr/>
-                        <wpg:grpSpPr>
-                          <a:xfrm>
-                            <a:off x="0" y="0"/>
-                            <a:ext cx="2971800" cy="755650"/>
-                            <a:chOff x="0" y="0"/>
-                            <a:chExt cx="2971800" cy="755650"/>
-                          </a:xfrm>
-                        </wpg:grpSpPr>
-                        <wps:wsp>
-                          <wps:cNvPr id="424707747" name="Text Box 2"/>
-                          <wps:cNvSpPr txBox="1">
-                            <a:spLocks noChangeArrowheads="1"/>
-                          </wps:cNvSpPr>
-                          <wps:spPr bwMode="auto">
-                            <a:xfrm flipH="1">
-                              <a:off x="2623895" y="0"/>
-                              <a:ext cx="219075" cy="620395"/>
-                            </a:xfrm>
-                            <a:prstGeom prst="rect">
-                              <a:avLst/>
-                            </a:prstGeom>
-                            <a:noFill/>
-                            <a:ln w="9525">
-                              <a:noFill/>
-                              <a:miter lim="800000"/>
-                              <a:headEnd/>
-                              <a:tailEnd/>
-                            </a:ln>
-                          </wps:spPr>
-                          <wps:txbx>
-                            <w:txbxContent>
-                              <w:p>
-                                <w:pPr>
-                                  <w:spacing w:after="0"/>
-                                  <w:rPr>
-                                    <w:rFonts w:ascii="Times New Roman" w:hAnsi="Times New Roman" w:cs="Times New Roman"/>
-                                  </w:rPr>
-                                </w:pPr>
-                                <w:r>
-                                  <w:rPr>
-                                    <w:rFonts w:ascii="Times New Roman" w:hAnsi="Times New Roman" w:cs="Times New Roman"/>
-                                  </w:rPr>
-                                  <w:t>)</w:t>
-                                </w:r>
-                              </w:p>
-                              <w:p>
-                                <w:pPr>
-                                  <w:spacing w:after="0"/>
-                                  <w:rPr>
-                                    <w:rFonts w:ascii="Times New Roman" w:hAnsi="Times New Roman" w:cs="Times New Roman"/>
-                                  </w:rPr>
-                                </w:pPr>
-                                <w:r>
-                                  <w:rPr>
-                                    <w:rFonts w:ascii="Times New Roman" w:hAnsi="Times New Roman" w:cs="Times New Roman"/>
-                                  </w:rPr>
-                                  <w:t>)</w:t>
-                                </w:r>
-                              </w:p>
-                              <w:p>
-                                <w:pPr>
-                                  <w:spacing w:after="0"/>
-                                  <w:rPr>
-                                    <w:rFonts w:ascii="Times New Roman" w:hAnsi="Times New Roman" w:cs="Times New Roman"/>
-                                  </w:rPr>
-                                </w:pPr>
-                                <w:r>
-                                  <w:rPr>
-                                    <w:rFonts w:ascii="Times New Roman" w:hAnsi="Times New Roman" w:cs="Times New Roman"/>
-                                  </w:rPr>
-                                  <w:t>)</w:t>
-                                </w:r>
-                              </w:p>
-                            </w:txbxContent>
-                          </wps:txbx>
-                          <wps:bodyPr rot="0" vert="horz" wrap="square" lIns="91440" tIns="45720" rIns="91440" bIns="45720" anchor="t" anchorCtr="0">
-                            <a:noAutofit/>
-                          </wps:bodyPr>
-                        </wps:wsp>
-                        <wps:wsp>
-                          <wps:cNvPr id="1166041138" name="Text Box 2"/>
-                          <wps:cNvSpPr txBox="1">
-                            <a:spLocks noChangeArrowheads="1"/>
-                          </wps:cNvSpPr>
-                          <wps:spPr bwMode="auto">
-                            <a:xfrm flipH="1">
-                              <a:off x="0" y="0"/>
-                              <a:ext cx="2971800" cy="755650"/>
-                            </a:xfrm>
-                            <a:prstGeom prst="rect">
-                              <a:avLst/>
-                            </a:prstGeom>
-                            <a:noFill/>
-                            <a:ln w="9525">
-                              <a:noFill/>
-                              <a:miter lim="800000"/>
-                              <a:headEnd/>
-                              <a:tailEnd/>
-                            </a:ln>
-                          </wps:spPr>
-                          <wps:txbx>
-                            <w:txbxContent>
-                              <w:p>
-                                <w:pPr>
-                                  <w:pStyle w:val="NoSpacing"/>
-                                  <w:rPr>
-                                    <w:rFonts w:ascii="Times New Roman" w:hAnsi="Times New Roman" w:cs="Times New Roman"/>
-                                  </w:rPr>
-                                </w:pPr>
-                                <w:r>
-                                  <w:rPr>
-                                    <w:rFonts w:ascii="Times New Roman" w:hAnsi="Times New Roman" w:cs="Times New Roman"/>
-                                  </w:rPr>
-                                  <w:t>S</w:t>
-                                </w:r>
-                                <w:r>
-                                  <w:rPr>
-                                    <w:rFonts w:ascii="Times New Roman" w:hAnsi="Times New Roman" w:cs="Times New Roman"/>
-                                  </w:rPr>
-                                  <w:t>worn</w:t>
-                                </w:r>
-                                <w:r>
-                                  <w:rPr>
-                                    <w:rFonts w:ascii="Times New Roman" w:hAnsi="Times New Roman" w:cs="Times New Roman"/>
-                                  </w:rPr>
-                                  <w:t xml:space="preserve"> before me at </w:t>
-                                </w:r>
-                                <w:r>
-                                  <w:rPr>
-                                    <w:rFonts w:ascii="Times New Roman" w:hAnsi="Times New Roman" w:cs="Times New Roman"/>
-                                  </w:rPr>
-                                  <w:t>t</w:t>
-                                </w:r>
-                                <w:r>
-                                  <w:rPr>
-                                    <w:rFonts w:ascii="Times New Roman" w:hAnsi="Times New Roman" w:cs="Times New Roman"/>
-                                  </w:rPr>
-                                  <w:t>he city</w:t>
-                                </w:r>
-                                <w:r>
-                                  <w:rPr>
-                                    <w:rFonts w:ascii="Times New Roman" w:hAnsi="Times New Roman" w:cs="Times New Roman"/>
-                                  </w:rPr>
-                                  <w:t xml:space="preserve"> </w:t>
-                                </w:r>
-                                <w:r>
-                                  <w:rPr>
-                                    <w:rFonts w:ascii="Times New Roman" w:hAnsi="Times New Roman" w:cs="Times New Roman"/>
-                                  </w:rPr>
-                                  <w:t>of </w:t>
-                                </w:r>
-                                <w:r>
-                                  <w:rPr>
-                                    <w:rFonts w:ascii="Times New Roman" w:hAnsi="Times New Roman" w:cs="Times New Roman"/>
-                                  </w:rPr>
-                                  <w:t>Winnipe</w:t>
-                                </w:r>
-                                <w:r>
-                                  <w:rPr>
-                                    <w:rFonts w:ascii="Times New Roman" w:hAnsi="Times New Roman" w:cs="Times New Roman"/>
-                                  </w:rPr>
-                                  <w:t>g,</w:t>
-                                </w:r>
-                              </w:p>
-                              <w:p>
-                                <w:pPr>
-                                  <w:pStyle w:val="NoSpacing"/>
-                                  <w:rPr>
-                                    <w:rFonts w:ascii="Times New Roman" w:hAnsi="Times New Roman" w:cs="Times New Roman"/>
-                                  </w:rPr>
-                                </w:pPr>
-                                <w:r>
-                                  <w:rPr>
-                                    <w:rFonts w:ascii="Times New Roman" w:hAnsi="Times New Roman" w:cs="Times New Roman"/>
-                                  </w:rPr>
-                                  <w:t>in the Province of Manitoba</w:t>
-                                </w:r>
-                                <w:r>
-                                  <w:rPr>
-                                    <w:rFonts w:ascii="Times New Roman" w:hAnsi="Times New Roman" w:cs="Times New Roman"/>
-                                  </w:rPr>
-                                  <w:t xml:space="preserve">, </w:t>
-                                </w:r>
-                              </w:p>
-                              <w:p>
-                                <w:pPr>
-                                  <w:pStyle w:val="NoSpacing"/>
-                                  <w:rPr>
-                                    <w:rFonts w:ascii="Times New Roman" w:hAnsi="Times New Roman" w:cs="Times New Roman"/>
-                                  </w:rPr>
-                                </w:pPr>
-                                <w:r>
-                                  <w:rPr>
-                                    <w:rFonts w:ascii="Times New Roman" w:hAnsi="Times New Roman" w:cs="Times New Roman"/>
-                                  </w:rPr>
-                                  <w:t xml:space="preserve">on </w:t>
-                                </w:r>
-                                <w:r>
-                                  <w:rPr>
-                                    <w:rFonts w:ascii="Times New Roman" w:hAnsi="Times New Roman" w:cs="Times New Roman"/>
-                                  </w:rPr>
-                                  <w:t>[MONTH] [DA</w:t>
-                                </w:r>
-                                <w:r>
-                                  <w:t>TE</w:t>
-                                </w:r>
-                                <w:r>
-                                  <w:rPr>
-                                    <w:rFonts w:ascii="Times New Roman" w:hAnsi="Times New Roman" w:cs="Times New Roman"/>
-                                  </w:rPr>
-                                  <w:t>], [YEAR]</w:t>
-                                </w:r>
-                              </w:p>
-                              <w:p>
-                                <w:pPr>
-                                  <w:pStyle w:val="NoSpacing"/>
-                                  <w:rPr>
-                                    <w:rFonts w:ascii="Times New Roman" w:hAnsi="Times New Roman" w:cs="Times New Roman"/>
-                                  </w:rPr>
-                                </w:pPr>
-                              </w:p>
-                              <w:p>
-                                <w:pPr>
-                                  <w:spacing w:after="0"/>
-                                  <w:rPr>
-                                    <w:rFonts w:ascii="Times New Roman" w:hAnsi="Times New Roman" w:cs="Times New Roman"/>
-                                  </w:rPr>
-                                </w:pPr>
-                              </w:p>
-                            </w:txbxContent>
-                          </wps:txbx>
-                          <wps:bodyPr rot="0" vert="horz" wrap="square" lIns="91440" tIns="45720" rIns="91440" bIns="45720" anchor="t" anchorCtr="0">
-                            <a:noAutofit/>
-                          </wps:bodyPr>
-                        </wps:wsp>
-                      </wpg:grpSp>
-                      <wps:wsp>
-                        <wps:cNvPr id="296462721" name="Text Box 2"/>
-                        <wps:cNvSpPr txBox="1">
-                          <a:spLocks noChangeArrowheads="1"/>
-                        </wps:cNvSpPr>
-                        <wps:spPr bwMode="auto">
-                          <a:xfrm flipH="1">
-                            <a:off x="3633511" y="0"/>
-                            <a:ext cx="2971164" cy="447674"/>
-                          </a:xfrm>
-                          <a:prstGeom prst="rect">
-                            <a:avLst/>
-                          </a:prstGeom>
-                          <a:noFill/>
-                          <a:ln w="9525">
-                            <a:noFill/>
-                            <a:miter lim="800000"/>
-                            <a:headEnd/>
-                            <a:tailEnd/>
-                          </a:ln>
-                        </wps:spPr>
-                        <wps:txbx>
-                          <w:txbxContent>
-                            <w:p>
-                              <w:pPr>
-                                <w:spacing w:after="0"/>
-                                <w:rPr>
-                                  <w:rFonts w:ascii="Times New Roman" w:hAnsi="Times New Roman" w:cs="Times New Roman"/>
-                                </w:rPr>
-                              </w:pPr>
-                            </w:p>
-                            <w:p>
-                              <w:pPr>
-                                <w:spacing w:after="0"/>
-                                <w:jc w:val="center"/>
-                                <w:rPr>
-                                  <w:rFonts w:ascii="Times New Roman" w:hAnsi="Times New Roman" w:cs="Times New Roman"/>
-                                </w:rPr>
-                              </w:pPr>
-                              <w:r>
-                                <w:rPr>
-                                  <w:rFonts w:ascii="Times New Roman" w:hAnsi="Times New Roman" w:cs="Times New Roman"/>
-                                </w:rPr>
-                                <w:t>[HOST2_NAME]</w:t>
-                              </w:r>
-                              <w:r>
-                                <w:rPr>
-                                  <w:rFonts w:ascii="Times New Roman" w:hAnsi="Times New Roman" w:cs="Times New Roman"/>
-                                </w:rPr>
-                                <w:fldChar w:fldCharType="begin"/>
-                              </w:r>
-                              <w:r>
-                                <w:rPr>
-                                  <w:rFonts w:ascii="Times New Roman" w:hAnsi="Times New Roman" w:cs="Times New Roman"/>
-                                </w:rPr>
-                                <w:instrText xml:space="preserve"> REF ho</w:instrText>
-                              </w:r>
-                              <w:r>
-                                <w:rPr>
-                                  <w:rFonts w:ascii="Times New Roman" w:hAnsi="Times New Roman" w:cs="Times New Roman"/>
-                                </w:rPr>
-                                <w:instrText>stName</w:instrText>
-                              </w:r>
-                              <w:r>
-                                <w:rPr>
-                                  <w:rFonts w:ascii="Times New Roman" w:hAnsi="Times New Roman" w:cs="Times New Roman"/>
-                                </w:rPr>
-                                <w:instrText xml:space="preserve"> </w:instrText>
-                              </w:r>
-                              <w:r>
-                                <w:rPr>
-                                  <w:rFonts w:ascii="Times New Roman" w:hAnsi="Times New Roman" w:cs="Times New Roman"/>
-                                </w:rPr>
-                                <w:fldChar w:fldCharType="end"/>
-                              </w:r>
-                            </w:p>
-                            <w:p>
-                              <w:pPr>
-                                <w:spacing w:after="0"/>
-                                <w:jc w:val="center"/>
-                                <w:rPr>
-                                  <w:rFonts w:ascii="Times New Roman" w:hAnsi="Times New Roman" w:cs="Times New Roman"/>
-                                </w:rPr>
-                              </w:pPr>
-                              <w:r>
-                                <w:rPr>
-                                  <w:rFonts w:ascii="Times New Roman" w:hAnsi="Times New Roman" w:cs="Times New Roman"/>
-                                </w:rPr>
-                                <w:fldChar w:fldCharType="begin"/>
-                              </w:r>
-                              <w:r>
-                                <w:rPr>
-                                  <w:rFonts w:ascii="Times New Roman" w:hAnsi="Times New Roman" w:cs="Times New Roman"/>
-                                </w:rPr>
-                                <w:instrText xml:space="preserve"> REF host2Name </w:instrText>
-                              </w:r>
-                              <w:r>
-                                <w:rPr>
-                                  <w:rFonts w:ascii="Times New Roman" w:hAnsi="Times New Roman" w:cs="Times New Roman"/>
-                                </w:rPr>
-                                <w:fldChar w:fldCharType="end"/>
-                              </w:r>
-                            </w:p>
-                          </w:txbxContent>
-                        </wps:txbx>
-                        <wps:bodyPr rot="0" vert="horz" wrap="square" lIns="91440" tIns="45720" rIns="91440" bIns="45720" anchor="t" anchorCtr="0">
-                          <a:noAutofit/>
-                        </wps:bodyPr>
-                      </wps:wsp>
-                      <wps:wsp>
-                        <wps:cNvPr id="999768770" name="Straight Connector 2"/>
-                        <wps:cNvCnPr/>
-                        <wps:spPr>
-                          <a:xfrm>
-                            <a:off x="3835730" y="83127"/>
-                            <a:ext cx="2572603" cy="0"/>
-                          </a:xfrm>
-                          <a:prstGeom prst="line">
-                            <a:avLst/>
-                          </a:prstGeom>
-                        </wps:spPr>
-                        <wps:style>
-                          <a:lnRef idx="1">
-                            <a:schemeClr val="dk1"/>
-                          </a:lnRef>
-                          <a:fillRef idx="0">
-                            <a:schemeClr val="dk1"/>
-                          </a:fillRef>
-                          <a:effectRef idx="0">
-                            <a:schemeClr val="dk1"/>
-                          </a:effectRef>
-                          <a:fontRef idx="minor">
-                            <a:schemeClr val="tx1"/>
-                          </a:fontRef>
-                        </wps:style>
-                        <wps:bodyPr/>
-                      </wps:wsp>
-                    </wpg:wgp>
-                  </a:graphicData>
-                </a:graphic>
-                <wp14:sizeRelH relativeFrom="margin">
-                  <wp14:pctWidth>0</wp14:pctWidth>
-                </wp14:sizeRelH>
-                <wp14:sizeRelV relativeFrom="margin">
-                  <wp14:pctHeight>0</wp14:pctHeight>
-                </wp14:sizeRelV>
-              </wp:anchor>
-            </w:drawing>
-          </mc:Choice>
-          <mc:Fallback>
-            <w:pict>
-              <v:group w14:anchorId="1B4B062B" id="_x0000_s1032" style="position:absolute;margin-left:-5.35pt;margin-top:620.2pt;width:493.7pt;height:59.5pt;z-index:251661312;mso-position-vertical-relative:page;mso-width-relative:margin;mso-height-relative:margin" coordsize="66046,7556" o:gfxdata="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">
-                <v:group id="Group 1" o:spid="_x0000_s1033" style="position:absolute;width:29718;height:7556" coordsize="29718,7556" o:gfxdata="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">
-                  <v:shape id="Text Box 2" o:spid="_x0000_s1034" type="#_x0000_t202" style="position:absolute;left:26238;width:2191;height:6203;flip:x;visibility:visible;mso-wrap-style:square;v-text-anchor:top" o:gfxdata="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" filled="f" stroked="f">
-                    <v:textbox>
-                      <w:txbxContent>
-                        <w:p>
-                          <w:pPr>
-                            <w:spacing w:after="0"/>
-                            <w:rPr>
-                              <w:rFonts w:ascii="Times New Roman" w:hAnsi="Times New Roman" w:cs="Times New Roman"/>
-                            </w:rPr>
-                          </w:pPr>
-                          <w:r>
-                            <w:rPr>
-                              <w:rFonts w:ascii="Times New Roman" w:hAnsi="Times New Roman" w:cs="Times New Roman"/>
-                            </w:rPr>
-                            <w:t>)</w:t>
-                          </w:r>
-                        </w:p>
-                        <w:p>
-                          <w:pPr>
-                            <w:spacing w:after="0"/>
-                            <w:rPr>
-                              <w:rFonts w:ascii="Times New Roman" w:hAnsi="Times New Roman" w:cs="Times New Roman"/>
-                            </w:rPr>
-                          </w:pPr>
-                          <w:r>
-                            <w:rPr>
-                              <w:rFonts w:ascii="Times New Roman" w:hAnsi="Times New Roman" w:cs="Times New Roman"/>
-                            </w:rPr>
-                            <w:t>)</w:t>
-                          </w:r>
-                        </w:p>
-                        <w:p>
-                          <w:pPr>
-                            <w:spacing w:after="0"/>
-                            <w:rPr>
-                              <w:rFonts w:ascii="Times New Roman" w:hAnsi="Times New Roman" w:cs="Times New Roman"/>
-                            </w:rPr>
-                          </w:pPr>
-                          <w:r>
-                            <w:rPr>
-                              <w:rFonts w:ascii="Times New Roman" w:hAnsi="Times New Roman" w:cs="Times New Roman"/>
-                            </w:rPr>
-                            <w:t>)</w:t>
-                          </w:r>
-                        </w:p>
-                      </w:txbxContent>
-                    </v:textbox>
-                  </v:shape>
-                  <v:shape id="Text Box 2" o:spid="_x0000_s1035" type="#_x0000_t202" style="position:absolute;width:29718;height:7556;flip:x;visibility:visible;mso-wrap-style:square;v-text-anchor:top" o:gfxdata="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" filled="f" stroked="f">
-                    <v:textbox>
-                      <w:txbxContent>
-                        <w:p>
-                          <w:pPr>
-                            <w:pStyle w:val="NoSpacing"/>
-                            <w:rPr>
-                              <w:rFonts w:ascii="Times New Roman" w:hAnsi="Times New Roman" w:cs="Times New Roman"/>
-                            </w:rPr>
-                          </w:pPr>
-                          <w:r>
-                            <w:rPr>
-                              <w:rFonts w:ascii="Times New Roman" w:hAnsi="Times New Roman" w:cs="Times New Roman"/>
-                            </w:rPr>
-                            <w:t>S</w:t>
-                          </w:r>
-                          <w:r>
-                            <w:rPr>
-                              <w:rFonts w:ascii="Times New Roman" w:hAnsi="Times New Roman" w:cs="Times New Roman"/>
-                            </w:rPr>
-                            <w:t>worn</w:t>
-                          </w:r>
-                          <w:r>
-                            <w:rPr>
-                              <w:rFonts w:ascii="Times New Roman" w:hAnsi="Times New Roman" w:cs="Times New Roman"/>
-                            </w:rPr>
-                            <w:t xml:space="preserve"> before me at </w:t>
-                          </w:r>
-                          <w:r>
-                            <w:rPr>
-                              <w:rFonts w:ascii="Times New Roman" w:hAnsi="Times New Roman" w:cs="Times New Roman"/>
-                            </w:rPr>
-                            <w:t>t</w:t>
-                          </w:r>
-                          <w:r>
-                            <w:rPr>
-                              <w:rFonts w:ascii="Times New Roman" w:hAnsi="Times New Roman" w:cs="Times New Roman"/>
-                            </w:rPr>
-                            <w:t>he city</w:t>
-                          </w:r>
-                          <w:r>
-                            <w:rPr>
-                              <w:rFonts w:ascii="Times New Roman" w:hAnsi="Times New Roman" w:cs="Times New Roman"/>
-                            </w:rPr>
-                            <w:t xml:space="preserve"> </w:t>
-                          </w:r>
-                          <w:r>
-                            <w:rPr>
-                              <w:rFonts w:ascii="Times New Roman" w:hAnsi="Times New Roman" w:cs="Times New Roman"/>
-                            </w:rPr>
-                            <w:t>of </w:t>
-                          </w:r>
-                          <w:r>
-                            <w:rPr>
-                              <w:rFonts w:ascii="Times New Roman" w:hAnsi="Times New Roman" w:cs="Times New Roman"/>
-                            </w:rPr>
-                            <w:t>Winnipe</w:t>
-                          </w:r>
-                          <w:r>
-                            <w:rPr>
-                              <w:rFonts w:ascii="Times New Roman" w:hAnsi="Times New Roman" w:cs="Times New Roman"/>
-                            </w:rPr>
-                            <w:t>g,</w:t>
-                          </w:r>
-                        </w:p>
-                        <w:p>
-                          <w:pPr>
-                            <w:pStyle w:val="NoSpacing"/>
-                            <w:rPr>
-                              <w:rFonts w:ascii="Times New Roman" w:hAnsi="Times New Roman" w:cs="Times New Roman"/>
-                            </w:rPr>
-                          </w:pPr>
-                          <w:r>
-                            <w:rPr>
-                              <w:rFonts w:ascii="Times New Roman" w:hAnsi="Times New Roman" w:cs="Times New Roman"/>
-                            </w:rPr>
-                            <w:t>in the Province of Manitoba</w:t>
-                          </w:r>
-                          <w:r>
-                            <w:rPr>
-                              <w:rFonts w:ascii="Times New Roman" w:hAnsi="Times New Roman" w:cs="Times New Roman"/>
-                            </w:rPr>
-                            <w:t xml:space="preserve">, </w:t>
-                          </w:r>
-                        </w:p>
-                        <w:p>
-                          <w:pPr>
-                            <w:pStyle w:val="NoSpacing"/>
-                            <w:rPr>
-                              <w:rFonts w:ascii="Times New Roman" w:hAnsi="Times New Roman" w:cs="Times New Roman"/>
-                            </w:rPr>
-                          </w:pPr>
-                          <w:r>
-                            <w:rPr>
-                              <w:rFonts w:ascii="Times New Roman" w:hAnsi="Times New Roman" w:cs="Times New Roman"/>
-                            </w:rPr>
-                            <w:t xml:space="preserve">on </w:t>
-                          </w:r>
-                          <w:r>
-                            <w:rPr>
-                              <w:rFonts w:ascii="Times New Roman" w:hAnsi="Times New Roman" w:cs="Times New Roman"/>
-                            </w:rPr>
-                            <w:t>[MONTH] [DA</w:t>
-                          </w:r>
-                          <w:r>
-                            <w:t>TE</w:t>
-                          </w:r>
-                          <w:r>
-                            <w:rPr>
-                              <w:rFonts w:ascii="Times New Roman" w:hAnsi="Times New Roman" w:cs="Times New Roman"/>
-                            </w:rPr>
-                            <w:t>], [YEAR]</w:t>
-                          </w:r>
-                        </w:p>
-                        <w:p>
-                          <w:pPr>
-                            <w:pStyle w:val="NoSpacing"/>
-                            <w:rPr>
-                              <w:rFonts w:ascii="Times New Roman" w:hAnsi="Times New Roman" w:cs="Times New Roman"/>
-                            </w:rPr>
-                          </w:pPr>
-                        </w:p>
-                        <w:p>
-                          <w:pPr>
-                            <w:spacing w:after="0"/>
-                            <w:rPr>
-                              <w:rFonts w:ascii="Times New Roman" w:hAnsi="Times New Roman" w:cs="Times New Roman"/>
-                            </w:rPr>
-                          </w:pPr>
-                        </w:p>
-                      </w:txbxContent>
-                    </v:textbox>
-                  </v:shape>
-                </v:group>
-                <v:shape id="Text Box 2" o:spid="_x0000_s1036" type="#_x0000_t202" style="position:absolute;left:36335;width:29711;height:4476;flip:x;visibility:visible;mso-wrap-style:square;v-text-anchor:top" o:gfxdata="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" filled="f" stroked="f">
-                  <v:textbox>
-                    <w:txbxContent>
-                      <w:p>
-                        <w:pPr>
-                          <w:spacing w:after="0"/>
-                          <w:rPr>
-                            <w:rFonts w:ascii="Times New Roman" w:hAnsi="Times New Roman" w:cs="Times New Roman"/>
-                          </w:rPr>
-                        </w:pPr>
-                      </w:p>
-                      <w:p>
-                        <w:pPr>
-                          <w:spacing w:after="0"/>
-                          <w:jc w:val="center"/>
-                          <w:rPr>
-                            <w:rFonts w:ascii="Times New Roman" w:hAnsi="Times New Roman" w:cs="Times New Roman"/>
-                          </w:rPr>
-                        </w:pPr>
-                        <w:r>
-                          <w:rPr>
-                            <w:rFonts w:ascii="Times New Roman" w:hAnsi="Times New Roman" w:cs="Times New Roman"/>
-                          </w:rPr>
-                          <w:t>[HOST2_NAME]</w:t>
-                        </w:r>
-                        <w:r>
-                          <w:rPr>
-                            <w:rFonts w:ascii="Times New Roman" w:hAnsi="Times New Roman" w:cs="Times New Roman"/>
-                          </w:rPr>
-                          <w:fldChar w:fldCharType="begin"/>
-                        </w:r>
-                        <w:r>
-                          <w:rPr>
-                            <w:rFonts w:ascii="Times New Roman" w:hAnsi="Times New Roman" w:cs="Times New Roman"/>
-                          </w:rPr>
-                          <w:instrText xml:space="preserve"> REF ho</w:instrText>
-                        </w:r>
-                        <w:r>
-                          <w:rPr>
-                            <w:rFonts w:ascii="Times New Roman" w:hAnsi="Times New Roman" w:cs="Times New Roman"/>
-                          </w:rPr>
-                          <w:instrText>stName</w:instrText>
-                        </w:r>
-                        <w:r>
-                          <w:rPr>
-                            <w:rFonts w:ascii="Times New Roman" w:hAnsi="Times New Roman" w:cs="Times New Roman"/>
-                          </w:rPr>
-                          <w:instrText xml:space="preserve"> </w:instrText>
-                        </w:r>
-                        <w:r>
-                          <w:rPr>
-                            <w:rFonts w:ascii="Times New Roman" w:hAnsi="Times New Roman" w:cs="Times New Roman"/>
-                          </w:rPr>
-                          <w:fldChar w:fldCharType="end"/>
-                        </w:r>
-                      </w:p>
-                      <w:p>
-                        <w:pPr>
-                          <w:spacing w:after="0"/>
-                          <w:jc w:val="center"/>
-                          <w:rPr>
-                            <w:rFonts w:ascii="Times New Roman" w:hAnsi="Times New Roman" w:cs="Times New Roman"/>
-                          </w:rPr>
-                        </w:pPr>
-                        <w:r>
-                          <w:rPr>
-                            <w:rFonts w:ascii="Times New Roman" w:hAnsi="Times New Roman" w:cs="Times New Roman"/>
-                          </w:rPr>
-                          <w:fldChar w:fldCharType="begin"/>
-                        </w:r>
-                        <w:r>
-                          <w:rPr>
-                            <w:rFonts w:ascii="Times New Roman" w:hAnsi="Times New Roman" w:cs="Times New Roman"/>
-                          </w:rPr>
-                          <w:instrText xml:space="preserve"> REF host2Name </w:instrText>
-                        </w:r>
-                        <w:r>
-                          <w:rPr>
-                            <w:rFonts w:ascii="Times New Roman" w:hAnsi="Times New Roman" w:cs="Times New Roman"/>
-                          </w:rPr>
-                          <w:fldChar w:fldCharType="end"/>
-                        </w:r>
-                      </w:p>
-                    </w:txbxContent>
-                  </v:textbox>
-                </v:shape>
-                <v:line id="Straight Connector 2" o:spid="_x0000_s1037" style="position:absolute;visibility:visible;mso-wrap-style:square" from="38357,831" to="64083,831" o:connectortype="straight" o:gfxdata="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" strokecolor="black [3200]" strokeweight=".5pt">
-                  <v:stroke joinstyle="miter"/>
-                </v:line>
-                <w10:wrap anchory="page"/>
-              </v:group>
-            </w:pict>
-          </mc:Fallback>
-        </mc:AlternateContent>
-      </w:r>
-      <w:r>
-        <w:rPr>
-          <w:rFonts w:ascii="Times New Roman" w:hAnsi="Times New Roman" w:cs="Times New Roman"/>
-        </w:rPr>
-        <w:br w:type="page"/>
-      </w:r>
-    </w:p>
-    <w:p>
-      <w:pPr>
+    </w:p>
+    <w:p>
+      <w:pPr>
+        <w:rPr>
+          <w:rFonts w:ascii="Times New Roman" w:hAnsi="Times New Roman" w:cs="Times New Roman"/>
+        </w:rPr>
+      </w:pPr>
+    </w:p>
+    <w:p>
+      <w:pPr>
+        <w:rPr>
+          <w:rFonts w:ascii="Times New Roman" w:hAnsi="Times New Roman" w:cs="Times New Roman"/>
+        </w:rPr>
+      </w:pPr>
+    </w:p>
+    <w:p>
+      <w:pPr>
+        <w:rPr>
+          <w:rFonts w:ascii="Times New Roman" w:hAnsi="Times New Roman" w:cs="Times New Roman"/>
+        </w:rPr>
+      </w:pPr>
+    </w:p>
+    <w:p>
+      <w:pPr>
+        <w:rPr>
+          <w:rFonts w:ascii="Times New Roman" w:hAnsi="Times New Roman" w:cs="Times New Roman"/>
+        </w:rPr>
+      </w:pPr>
+    </w:p>
+    <w:p>
+      <w:pPr>
+        <w:pStyle w:val="NoSpacing"/>
+        <w:tabs>
+          <w:tab w:val="right" w:pos="9360"/>
+        </w:tabs>
+        <w:spacing w:line="360" w:lineRule="auto"/>
+        <w:rPr>
+          <w:rFonts w:ascii="Times New Roman" w:hAnsi="Times New Roman" w:cs="Times New Roman"/>
+        </w:rPr>
+      </w:pPr>
+      <w:r>
+        <w:rPr>
+          <w:rFonts w:ascii="Times New Roman" w:hAnsi="Times New Roman" w:cs="Times New Roman"/>
+        </w:rPr>
+        <w:t>S</w:t>
+      </w:r>
+      <w:r>
+        <w:rPr>
+          <w:rFonts w:ascii="Times New Roman" w:hAnsi="Times New Roman" w:cs="Times New Roman"/>
+        </w:rPr>
+        <w:t>worn</w:t>
+      </w:r>
+      <w:r>
+        <w:rPr>
+          <w:rFonts w:ascii="Times New Roman" w:hAnsi="Times New Roman" w:cs="Times New Roman"/>
+        </w:rPr>
+        <w:t xml:space="preserve"> before me at </w:t>
+      </w:r>
+      <w:r>
+        <w:rPr>
+          <w:rFonts w:ascii="Times New Roman" w:hAnsi="Times New Roman" w:cs="Times New Roman"/>
+        </w:rPr>
+        <w:t>t</w:t>
+      </w:r>
+      <w:r>
+        <w:rPr>
+          <w:rFonts w:ascii="Times New Roman" w:hAnsi="Times New Roman" w:cs="Times New Roman"/>
+        </w:rPr>
+        <w:t>he city</w:t>
+      </w:r>
+      <w:r>
+        <w:rPr>
+          <w:rFonts w:ascii="Times New Roman" w:hAnsi="Times New Roman" w:cs="Times New Roman"/>
+        </w:rPr>
+        <w:t xml:space="preserve"> </w:t>
+      </w:r>
+      <w:r>
+        <w:rPr>
+          <w:rFonts w:ascii="Times New Roman" w:hAnsi="Times New Roman" w:cs="Times New Roman"/>
+        </w:rPr>
+        <w:t>of </w:t>
+      </w:r>
+      <w:r>
+        <w:rPr>
+          <w:rFonts w:ascii="Times New Roman" w:hAnsi="Times New Roman" w:cs="Times New Roman"/>
+        </w:rPr>
+        <w:t>Winnipe</w:t>
+      </w:r>
+      <w:r>
+        <w:rPr>
+          <w:rFonts w:ascii="Times New Roman" w:hAnsi="Times New Roman" w:cs="Times New Roman"/>
+        </w:rPr>
+        <w:t>g,</w:t>
+      </w:r>
+      <w:r>
+        <w:rPr>
+          <w:rFonts w:ascii="Times New Roman" w:hAnsi="Times New Roman" w:cs="Times New Roman"/>
+        </w:rPr>
+        <w:tab/>
+        <w:t>_______________________________</w:t>
+      </w:r>
+    </w:p>
+    <w:p>
+      <w:pPr>
+        <w:pStyle w:val="NoSpacing"/>
+        <w:tabs>
+          <w:tab w:val="right" w:pos="9360"/>
+        </w:tabs>
+        <w:spacing w:line="360" w:lineRule="auto"/>
         <w:rPr>
           <w:rFonts w:ascii="Times New Roman" w:hAnsi="Times New Roman" w:cs="Times New Roman"/>
           <w:b/>
@@ -2156,8 +1104,87 @@
       <w:r>
         <w:rPr>
           <w:rFonts w:ascii="Times New Roman" w:hAnsi="Times New Roman" w:cs="Times New Roman"/>
-          <w:b/>
-          <w:bCs/>
+        </w:rPr>
+        <w:t>in the Province of Manitoba</w:t>
+      </w:r>
+      <w:r>
+        <w:rPr>
+          <w:rFonts w:ascii="Times New Roman" w:hAnsi="Times New Roman" w:cs="Times New Roman"/>
+        </w:rPr>
+        <w:t>,</w:t>
+      </w:r>
+      <w:r>
+        <w:rPr>
+          <w:rFonts w:ascii="Times New Roman" w:hAnsi="Times New Roman" w:cs="Times New Roman"/>
+        </w:rPr>
+        <w:t xml:space="preserve"> </w:t>
+      </w:r>
+      <w:r>
+        <w:rPr>
+          <w:rFonts w:ascii="Times New Roman" w:hAnsi="Times New Roman" w:cs="Times New Roman"/>
+        </w:rPr>
+        <w:tab/>
+      </w:r>
+      <w:r>
+        <w:rPr>
+          <w:rFonts w:ascii="Times New Roman" w:hAnsi="Times New Roman" w:cs="Times New Roman"/>
+        </w:rPr>
+        <w:t>[HOST2_NAME]</w:t>
+      </w:r>
+    </w:p>
+    <w:p>
+      <w:pPr>
+        <w:pStyle w:val="NoSpacing"/>
+        <w:tabs>
+          <w:tab w:val="right" w:pos="9360"/>
+        </w:tabs>
+        <w:spacing w:line="360" w:lineRule="auto"/>
+        <w:rPr>
+          <w:rFonts w:ascii="Times New Roman" w:hAnsi="Times New Roman" w:cs="Times New Roman"/>
+        </w:rPr>
+      </w:pPr>
+      <w:r>
+        <w:rPr>
+          <w:rFonts w:ascii="Times New Roman" w:hAnsi="Times New Roman" w:cs="Times New Roman"/>
+        </w:rPr>
+        <w:t>on [MONTH] [DAY], [YEAR]</w:t>
+      </w:r>
+      <w:r>
+        <w:rPr>
+          <w:rFonts w:ascii="Times New Roman" w:hAnsi="Times New Roman" w:cs="Times New Roman"/>
+        </w:rPr>
+        <w:t>.</w:t>
+      </w:r>
+      <w:r>
+        <w:rPr>
+          <w:rFonts w:ascii="Times New Roman" w:hAnsi="Times New Roman" w:cs="Times New Roman"/>
+        </w:rPr>
+        <w:tab/>
+        <w:t>[MONTH] [DAY], [YEAR]</w:t>
+      </w:r>
+    </w:p>
+    <w:p>
+      <w:pPr>
+        <w:rPr>
+          <w:rFonts w:ascii="Times New Roman" w:hAnsi="Times New Roman" w:cs="Times New Roman"/>
+        </w:rPr>
+      </w:pPr>
+      <w:r>
+        <w:rPr>
+          <w:rFonts w:ascii="Times New Roman" w:hAnsi="Times New Roman" w:cs="Times New Roman"/>
+        </w:rPr>
+        <w:br w:type="page"/>
+      </w:r>
+    </w:p>
+    <w:p>
+      <w:pPr>
+        <w:rPr>
+          <w:rFonts w:ascii="Times New Roman" w:hAnsi="Times New Roman" w:cs="Times New Roman"/>
+        </w:rPr>
+      </w:pPr>
+      <w:r>
+        <w:rPr>
+          <w:rFonts w:ascii="Times New Roman" w:hAnsi="Times New Roman" w:cs="Times New Roman"/>
         </w:rPr>
         <w:lastRenderedPageBreak/>
         <w:t>Dear Visa Officer,</w:t>
@@ -2215,13 +1242,7 @@
         <w:rPr>
           <w:rFonts w:ascii="Times New Roman" w:hAnsi="Times New Roman" w:cs="Times New Roman"/>
         </w:rPr>
-        <w:t>my</w:t>
-      </w:r>
-      <w:r>
-        <w:rPr>
-          <w:rFonts w:ascii="Times New Roman" w:hAnsi="Times New Roman" w:cs="Times New Roman"/>
-        </w:rPr>
-        <w:t xml:space="preserve"> </w:t>
+        <w:t xml:space="preserve">my </w:t>
       </w:r>
       <w:r>
         <w:rPr>
@@ -2241,416 +1262,6 @@
         </w:rPr>
         <w:t>.</w:t>
       </w:r>
-    </w:p>
-    <w:p>
-      <w:pPr>
-        <w:rPr>
-          <w:rFonts w:ascii="Times New Roman" w:hAnsi="Times New Roman" w:cs="Times New Roman"/>
-        </w:rPr>
-      </w:pPr>
-    </w:p>
-    <w:p>
-      <w:pPr>
-        <w:rPr>
-          <w:rFonts w:ascii="Times New Roman" w:hAnsi="Times New Roman" w:cs="Times New Roman"/>
-          <w:b/>
-          <w:bCs/>
-        </w:rPr>
-      </w:pPr>
-      <w:r>
-        <w:rPr>
-          <w:rFonts w:ascii="Times New Roman" w:hAnsi="Times New Roman" w:cs="Times New Roman"/>
-          <w:b/>
-          <w:bCs/>
-        </w:rPr>
-        <w:t xml:space="preserve">The details of </w:t>
-      </w:r>
-      <w:r>
-        <w:rPr>
-          <w:rFonts w:ascii="Times New Roman" w:hAnsi="Times New Roman" w:cs="Times New Roman"/>
-          <w:b/>
-          <w:bCs/>
-        </w:rPr>
-        <w:t>the invitee</w:t>
-      </w:r>
-      <w:r>
-        <w:rPr>
-          <w:rFonts w:ascii="Times New Roman" w:hAnsi="Times New Roman" w:cs="Times New Roman"/>
-          <w:b/>
-          <w:bCs/>
-        </w:rPr>
-        <w:t xml:space="preserve"> are as </w:t>
-      </w:r>
-      <w:r>
-        <w:rPr>
-          <w:rFonts w:ascii="Times New Roman" w:hAnsi="Times New Roman" w:cs="Times New Roman"/>
-          <w:b/>
-          <w:bCs/>
-        </w:rPr>
-        <w:t>follows:</w:t>
-      </w:r>
-    </w:p>
-    <w:p>
-      <w:pPr>
-        <w:rPr>
-          <w:rFonts w:ascii="Times New Roman" w:hAnsi="Times New Roman" w:cs="Times New Roman"/>
-        </w:rPr>
-      </w:pPr>
-    </w:p>
-    <w:p>
-      <w:pPr>
-        <w:rPr>
-          <w:rFonts w:ascii="Times New Roman" w:hAnsi="Times New Roman" w:cs="Times New Roman"/>
-        </w:rPr>
-      </w:pPr>
-      <w:r>
-        <w:rPr>
-          <w:rFonts w:ascii="Times New Roman" w:hAnsi="Times New Roman" w:cs="Times New Roman"/>
-          <w:b/>
-          <w:bCs/>
-        </w:rPr>
-        <w:t>Our details are below</w:t>
-      </w:r>
-      <w:r>
-        <w:rPr>
-          <w:rFonts w:ascii="Times New Roman" w:hAnsi="Times New Roman" w:cs="Times New Roman"/>
-          <w:b/>
-          <w:bCs/>
-        </w:rPr>
-        <w:t>:</w:t>
-      </w:r>
-    </w:p>
-    <w:p>
-      <w:pPr>
-        <w:rPr>
-          <w:rFonts w:ascii="Times New Roman" w:hAnsi="Times New Roman" w:cs="Times New Roman"/>
-        </w:rPr>
-      </w:pPr>
-    </w:p>
-    <w:p>
-      <w:pPr>
-        <w:rPr>
-          <w:rFonts w:ascii="Times New Roman" w:hAnsi="Times New Roman" w:cs="Times New Roman"/>
-        </w:rPr>
-      </w:pPr>
-      <w:r>
-        <w:rPr>
-          <w:rFonts w:ascii="Times New Roman" w:hAnsi="Times New Roman" w:cs="Times New Roman"/>
-        </w:rPr>
-        <w:t>The airfare, travel expenses, would be borne by [GUEST_NAME]. All expenses in connection with [GUEST_NAME]’s visit to Canada will be [BEARER].</w:t>
-      </w:r>
-    </w:p>
-    <w:p>
-      <w:pPr>
-        <w:rPr>
-          <w:rFonts w:ascii="Times New Roman" w:hAnsi="Times New Roman" w:cs="Times New Roman"/>
-        </w:rPr>
-      </w:pPr>
-      <w:r>
-        <w:rPr>
-          <w:rFonts w:ascii="Times New Roman" w:hAnsi="Times New Roman" w:cs="Times New Roman"/>
-        </w:rPr>
-        <w:t>Attached with the application are</w:t>
-      </w:r>
-      <w:r>
-        <w:rPr>
-          <w:rFonts w:ascii="Times New Roman" w:hAnsi="Times New Roman" w:cs="Times New Roman"/>
-        </w:rPr>
-        <w:t xml:space="preserve"> the following documents:</w:t>
-      </w:r>
-      <w:r>
-        <w:rPr>
-          <w:rFonts w:ascii="Times New Roman" w:hAnsi="Times New Roman" w:cs="Times New Roman"/>
-        </w:rPr>
-        <w:t xml:space="preserve"> </w:t>
-      </w:r>
-      <w:r>
-        <w:rPr>
-          <w:rFonts w:ascii="Times New Roman" w:hAnsi="Times New Roman" w:cs="Times New Roman"/>
-        </w:rPr>
-        <w:t>[ATTACHED]</w:t>
-      </w:r>
-      <w:r>
-        <w:rPr>
-          <w:rFonts w:ascii="Times New Roman" w:hAnsi="Times New Roman" w:cs="Times New Roman"/>
-        </w:rPr>
-        <w:t xml:space="preserve">. </w:t>
-      </w:r>
-    </w:p>
-    <w:p>
-      <w:pPr>
-        <w:rPr>
-          <w:rFonts w:ascii="Times New Roman" w:hAnsi="Times New Roman" w:cs="Times New Roman"/>
-        </w:rPr>
-      </w:pPr>
-      <w:r>
-        <w:rPr>
-          <w:rFonts w:ascii="Times New Roman" w:hAnsi="Times New Roman" w:cs="Times New Roman"/>
-        </w:rPr>
-        <w:t>If any clarification or information is required, please do not hesitate to contact</w:t>
-      </w:r>
-      <w:r>
-        <w:rPr>
-          <w:rFonts w:ascii="Times New Roman" w:hAnsi="Times New Roman" w:cs="Times New Roman"/>
-        </w:rPr>
-        <w:t xml:space="preserve"> us at our email</w:t>
-      </w:r>
-      <w:r>
-        <w:rPr>
-          <w:rFonts w:ascii="Times New Roman" w:hAnsi="Times New Roman" w:cs="Times New Roman"/>
-        </w:rPr>
-        <w:t xml:space="preserve"> addresses</w:t>
-      </w:r>
-      <w:r>
-        <w:rPr>
-          <w:rFonts w:ascii="Times New Roman" w:hAnsi="Times New Roman" w:cs="Times New Roman"/>
-        </w:rPr>
-        <w:t xml:space="preserve"> and phone numbers below</w:t>
-      </w:r>
-      <w:r>
-        <w:rPr>
-          <w:rFonts w:ascii="Times New Roman" w:hAnsi="Times New Roman" w:cs="Times New Roman"/>
-        </w:rPr>
-        <w:t>.</w:t>
-      </w:r>
-    </w:p>
-    <w:p>
-      <w:pPr>
-        <w:rPr>
-          <w:rFonts w:ascii="Times New Roman" w:hAnsi="Times New Roman" w:cs="Times New Roman"/>
-        </w:rPr>
-      </w:pPr>
-    </w:p>
-    <w:p>
-      <w:pPr>
-        <w:rPr>
-          <w:rFonts w:ascii="Times New Roman" w:hAnsi="Times New Roman" w:cs="Times New Roman"/>
-        </w:rPr>
-      </w:pPr>
-    </w:p>
-    <w:p>
-      <w:pPr>
-        <w:rPr>
-          <w:rFonts w:ascii="Times New Roman" w:hAnsi="Times New Roman" w:cs="Times New Roman"/>
-        </w:rPr>
-      </w:pPr>
-    </w:p>
-    <w:tbl>
-      <w:tblPr>
-        <w:tblStyle w:val="TableGrid"/>
-        <w:tblW w:w="9802" w:type="dxa"/>
-        <w:jc w:val="center"/>
-        <w:tblBorders>
-          <w:top w:val="none" w:sz="0" w:space="0" w:color="auto"/>
-          <w:left w:val="none" w:sz="0" w:space="0" w:color="auto"/>
-          <w:bottom w:val="none" w:sz="0" w:space="0" w:color="auto"/>
-          <w:right w:val="none" w:sz="0" w:space="0" w:color="auto"/>
-          <w:insideH w:val="none" w:sz="0" w:space="0" w:color="auto"/>
-          <w:insideV w:val="none" w:sz="0" w:space="0" w:color="auto"/>
-        </w:tblBorders>
-        <w:tblLook w:val="04A0" w:firstRow="1" w:lastRow="0" w:firstColumn="1" w:lastColumn="0" w:noHBand="0" w:noVBand="1"/>
-      </w:tblPr>
-      <w:tblGrid>
-        <w:gridCol w:w="4901"/>
-        <w:gridCol w:w="4901"/>
-      </w:tblGrid>
-      <w:tr>
-        <w:trPr>
-          <w:trHeight w:val="371"/>
-          <w:jc w:val="center"/>
-        </w:trPr>
-        <w:tc>
-          <w:tcPr>
-            <w:tcW w:w="4901" w:type="dxa"/>
-            <w:vAlign w:val="center"/>
-          </w:tcPr>
-          <w:p>
-            <w:pPr>
-              <w:rPr>
-                <w:rFonts w:ascii="Times New Roman" w:hAnsi="Times New Roman" w:cs="Times New Roman"/>
-              </w:rPr>
-            </w:pPr>
-            <w:r>
-              <w:rPr>
-                <w:rFonts w:ascii="Times New Roman" w:hAnsi="Times New Roman" w:cs="Times New Roman"/>
-              </w:rPr>
-              <w:t>_________________________________</w:t>
-            </w:r>
-          </w:p>
-          <w:p>
-            <w:pPr>
-              <w:rPr>
-                <w:rFonts w:ascii="Times New Roman" w:hAnsi="Times New Roman" w:cs="Times New Roman"/>
-              </w:rPr>
-            </w:pPr>
-          </w:p>
-        </w:tc>
-        <w:tc>
-          <w:tcPr>
-            <w:tcW w:w="4901" w:type="dxa"/>
-            <w:vAlign w:val="center"/>
-          </w:tcPr>
-          <w:p>
-            <w:pPr>
-              <w:rPr>
-                <w:rFonts w:ascii="Times New Roman" w:hAnsi="Times New Roman" w:cs="Times New Roman"/>
-              </w:rPr>
-            </w:pPr>
-            <w:r>
-              <w:rPr>
-                <w:rFonts w:ascii="Times New Roman" w:hAnsi="Times New Roman" w:cs="Times New Roman"/>
-              </w:rPr>
-              <w:t>_________________________________</w:t>
-            </w:r>
-          </w:p>
-          <w:p>
-            <w:pPr>
-              <w:rPr>
-                <w:rFonts w:ascii="Times New Roman" w:hAnsi="Times New Roman" w:cs="Times New Roman"/>
-              </w:rPr>
-            </w:pPr>
-          </w:p>
-        </w:tc>
-      </w:tr>
-      <w:tr>
-        <w:trPr>
-          <w:trHeight w:val="371"/>
-          <w:jc w:val="center"/>
-        </w:trPr>
-        <w:tc>
-          <w:tcPr>
-            <w:tcW w:w="4901" w:type="dxa"/>
-            <w:vAlign w:val="center"/>
-          </w:tcPr>
-          <w:p>
-            <w:pPr>
-              <w:rPr>
-                <w:rFonts w:ascii="Times New Roman" w:hAnsi="Times New Roman" w:cs="Times New Roman"/>
-              </w:rPr>
-            </w:pPr>
-            <w:r>
-              <w:rPr>
-                <w:rFonts w:ascii="Times New Roman" w:hAnsi="Times New Roman" w:cs="Times New Roman"/>
-              </w:rPr>
-              <w:t>[HOST1_NAME]</w:t>
-            </w:r>
-          </w:p>
-        </w:tc>
-        <w:tc>
-          <w:tcPr>
-            <w:tcW w:w="4901" w:type="dxa"/>
-            <w:vAlign w:val="center"/>
-          </w:tcPr>
-          <w:p>
-            <w:pPr>
-              <w:rPr>
-                <w:rFonts w:ascii="Times New Roman" w:hAnsi="Times New Roman" w:cs="Times New Roman"/>
-              </w:rPr>
-            </w:pPr>
-            <w:r>
-              <w:rPr>
-                <w:rFonts w:ascii="Times New Roman" w:hAnsi="Times New Roman" w:cs="Times New Roman"/>
-              </w:rPr>
-              <w:t>[HOST2_NAME]</w:t>
-            </w:r>
-          </w:p>
-        </w:tc>
-      </w:tr>
-      <w:tr>
-        <w:trPr>
-          <w:trHeight w:val="383"/>
-          <w:jc w:val="center"/>
-        </w:trPr>
-        <w:tc>
-          <w:tcPr>
-            <w:tcW w:w="4901" w:type="dxa"/>
-            <w:vAlign w:val="center"/>
-          </w:tcPr>
-          <w:p>
-            <w:pPr>
-              <w:rPr>
-                <w:rFonts w:ascii="Times New Roman" w:hAnsi="Times New Roman" w:cs="Times New Roman"/>
-              </w:rPr>
-            </w:pPr>
-            <w:r>
-              <w:rPr>
-                <w:rFonts w:ascii="Times New Roman" w:hAnsi="Times New Roman" w:cs="Times New Roman"/>
-              </w:rPr>
-              <w:t>[HOST1_PHONE]</w:t>
-            </w:r>
-          </w:p>
-        </w:tc>
-        <w:tc>
-          <w:tcPr>
-            <w:tcW w:w="4901" w:type="dxa"/>
-            <w:vAlign w:val="center"/>
-          </w:tcPr>
-          <w:p>
-            <w:pPr>
-              <w:rPr>
-                <w:rFonts w:ascii="Times New Roman" w:hAnsi="Times New Roman" w:cs="Times New Roman"/>
-              </w:rPr>
-            </w:pPr>
-            <w:r>
-              <w:rPr>
-                <w:rFonts w:ascii="Times New Roman" w:hAnsi="Times New Roman" w:cs="Times New Roman"/>
-              </w:rPr>
-              <w:t>[HOST2_PHONE]</w:t>
-            </w:r>
-          </w:p>
-        </w:tc>
-      </w:tr>
-      <w:tr>
-        <w:trPr>
-          <w:trHeight w:val="371"/>
-          <w:jc w:val="center"/>
-        </w:trPr>
-        <w:tc>
-          <w:tcPr>
-            <w:tcW w:w="4901" w:type="dxa"/>
-            <w:vAlign w:val="center"/>
-          </w:tcPr>
-          <w:p>
-            <w:pPr>
-              <w:rPr>
-                <w:rFonts w:ascii="Times New Roman" w:hAnsi="Times New Roman" w:cs="Times New Roman"/>
-              </w:rPr>
-            </w:pPr>
-            <w:r>
-              <w:rPr>
-                <w:rFonts w:ascii="Times New Roman" w:hAnsi="Times New Roman" w:cs="Times New Roman"/>
-              </w:rPr>
-              <w:t>[HOST1_EMAIL]</w:t>
-            </w:r>
-          </w:p>
-        </w:tc>
-        <w:tc>
-          <w:tcPr>
-            <w:tcW w:w="4901" w:type="dxa"/>
-            <w:vAlign w:val="center"/>
-          </w:tcPr>
-          <w:p>
-            <w:pPr>
-              <w:rPr>
-                <w:rFonts w:ascii="Times New Roman" w:hAnsi="Times New Roman" w:cs="Times New Roman"/>
-              </w:rPr>
-            </w:pPr>
-            <w:r>
-              <w:rPr>
-                <w:rFonts w:ascii="Times New Roman" w:hAnsi="Times New Roman" w:cs="Times New Roman"/>
-              </w:rPr>
-              <w:t>[HOST2_EMAIL]</w:t>
-            </w:r>
-          </w:p>
-        </w:tc>
-      </w:tr>
-    </w:tbl>
-    <w:p>
-      <w:pPr>
-        <w:rPr>
-          <w:rFonts w:ascii="Times New Roman" w:hAnsi="Times New Roman" w:cs="Times New Roman"/>
-        </w:rPr>
-      </w:pPr>
     </w:p>
     <w:sectPr>
       <w:footerReference w:type="default" r:id="rId9"/>
@@ -3600,7 +2211,7 @@
   <w:style w:type="paragraph" w:default="1" w:styleId="Normal">
     <w:name w:val="Normal"/>
     <w:qFormat/>
-    <w:rsid w:val="00B10249"/>
+    <w:rsid w:val="006B2A10"/>
   </w:style>
   <w:style w:type="paragraph" w:styleId="Heading1">
     <w:name w:val="heading 1"/>

</xml_diff>